<commit_message>
made corrections to roles document
</commit_message>
<xml_diff>
--- a/_misc/Iteration_Roles.docx
+++ b/_misc/Iteration_Roles.docx
@@ -21,10 +21,7 @@
         </w:numPr>
       </w:pPr>
       <w:r>
-        <w:t>Project Coordinator</w:t>
-      </w:r>
-      <w:r>
-        <w:t>: Kyle Kalmon</w:t>
+        <w:t>Project Coordinator: Kyle Kalmon</w:t>
       </w:r>
     </w:p>
     <w:p>
@@ -36,13 +33,82 @@
         </w:numPr>
       </w:pPr>
       <w:r>
-        <w:t xml:space="preserve">QA Czar: Matt </w:t>
-      </w:r>
-      <w:proofErr w:type="spellStart"/>
-      <w:r>
-        <w:t>McCullar</w:t>
-      </w:r>
-      <w:proofErr w:type="spellEnd"/>
+        <w:t>QA Czar: Matt McCullar</w:t>
+      </w:r>
+    </w:p>
+    <w:p>
+      <w:pPr>
+        <w:pStyle w:val="ListParagraph"/>
+        <w:numPr>
+          <w:ilvl w:val="0"/>
+          <w:numId w:val="1"/>
+        </w:numPr>
+      </w:pPr>
+      <w:r>
+        <w:rPr>
+          <w:color w:val="000000"/>
+        </w:rPr>
+        <w:t>Code Skeleton - Matt McCullar</w:t>
+      </w:r>
+    </w:p>
+    <w:p>
+      <w:pPr>
+        <w:pStyle w:val="ListParagraph"/>
+        <w:numPr>
+          <w:ilvl w:val="0"/>
+          <w:numId w:val="1"/>
+        </w:numPr>
+      </w:pPr>
+      <w:r>
+        <w:rPr>
+          <w:color w:val="000000"/>
+        </w:rPr>
+        <w:t>UML(Models)</w:t>
+      </w:r>
+      <w:r>
+        <w:rPr>
+          <w:color w:val="000000"/>
+        </w:rPr>
+        <w:t>/Class diagram</w:t>
+      </w:r>
+      <w:bookmarkStart w:id="0" w:name="_GoBack"/>
+      <w:bookmarkEnd w:id="0"/>
+      <w:r>
+        <w:rPr>
+          <w:color w:val="000000"/>
+        </w:rPr>
+        <w:t xml:space="preserve"> - Kyle Kalmon</w:t>
+      </w:r>
+    </w:p>
+    <w:p>
+      <w:pPr>
+        <w:pStyle w:val="ListParagraph"/>
+        <w:numPr>
+          <w:ilvl w:val="0"/>
+          <w:numId w:val="1"/>
+        </w:numPr>
+      </w:pPr>
+      <w:r>
+        <w:rPr>
+          <w:color w:val="000000"/>
+        </w:rPr>
+        <w:t>SiteMap - Terrell Martin</w:t>
+      </w:r>
+    </w:p>
+    <w:p>
+      <w:pPr>
+        <w:pStyle w:val="ListParagraph"/>
+        <w:numPr>
+          <w:ilvl w:val="0"/>
+          <w:numId w:val="1"/>
+        </w:numPr>
+      </w:pPr>
+      <w:r>
+        <w:rPr>
+          <w:color w:val="000000"/>
+        </w:rPr>
+        <w:t>Wireframe - Alex</w:t>
+      </w:r>
     </w:p>
     <w:p>
       <w:r>
@@ -99,12 +165,7 @@
     </w:p>
     <w:p>
       <w:r>
-        <w:t>Iteration 2</w:t>
-      </w:r>
-      <w:bookmarkStart w:id="0" w:name="_GoBack"/>
-      <w:bookmarkEnd w:id="0"/>
-      <w:r>
-        <w:t>:</w:t>
+        <w:t>Iteration 2:</w:t>
       </w:r>
     </w:p>
     <w:p>
@@ -282,6 +343,155 @@
     </w:lvl>
   </w:abstractNum>
   <w:abstractNum w:abstractNumId="1" w15:restartNumberingAfterBreak="0">
+    <w:nsid w:val="1493112C"/>
+    <w:multiLevelType w:val="multilevel"/>
+    <w:tmpl w:val="076CF8FC"/>
+    <w:lvl w:ilvl="0">
+      <w:start w:val="1"/>
+      <w:numFmt w:val="bullet"/>
+      <w:lvlText w:val=""/>
+      <w:lvlJc w:val="left"/>
+      <w:pPr>
+        <w:tabs>
+          <w:tab w:val="num" w:pos="720"/>
+        </w:tabs>
+        <w:ind w:left="720" w:hanging="360"/>
+      </w:pPr>
+      <w:rPr>
+        <w:rFonts w:ascii="Symbol" w:hAnsi="Symbol" w:hint="default"/>
+        <w:sz w:val="20"/>
+      </w:rPr>
+    </w:lvl>
+    <w:lvl w:ilvl="1" w:tentative="1">
+      <w:start w:val="1"/>
+      <w:numFmt w:val="bullet"/>
+      <w:lvlText w:val="o"/>
+      <w:lvlJc w:val="left"/>
+      <w:pPr>
+        <w:tabs>
+          <w:tab w:val="num" w:pos="1440"/>
+        </w:tabs>
+        <w:ind w:left="1440" w:hanging="360"/>
+      </w:pPr>
+      <w:rPr>
+        <w:rFonts w:ascii="Courier New" w:hAnsi="Courier New" w:hint="default"/>
+        <w:sz w:val="20"/>
+      </w:rPr>
+    </w:lvl>
+    <w:lvl w:ilvl="2" w:tentative="1">
+      <w:start w:val="1"/>
+      <w:numFmt w:val="bullet"/>
+      <w:lvlText w:val=""/>
+      <w:lvlJc w:val="left"/>
+      <w:pPr>
+        <w:tabs>
+          <w:tab w:val="num" w:pos="2160"/>
+        </w:tabs>
+        <w:ind w:left="2160" w:hanging="360"/>
+      </w:pPr>
+      <w:rPr>
+        <w:rFonts w:ascii="Wingdings" w:hAnsi="Wingdings" w:hint="default"/>
+        <w:sz w:val="20"/>
+      </w:rPr>
+    </w:lvl>
+    <w:lvl w:ilvl="3" w:tentative="1">
+      <w:start w:val="1"/>
+      <w:numFmt w:val="bullet"/>
+      <w:lvlText w:val=""/>
+      <w:lvlJc w:val="left"/>
+      <w:pPr>
+        <w:tabs>
+          <w:tab w:val="num" w:pos="2880"/>
+        </w:tabs>
+        <w:ind w:left="2880" w:hanging="360"/>
+      </w:pPr>
+      <w:rPr>
+        <w:rFonts w:ascii="Wingdings" w:hAnsi="Wingdings" w:hint="default"/>
+        <w:sz w:val="20"/>
+      </w:rPr>
+    </w:lvl>
+    <w:lvl w:ilvl="4" w:tentative="1">
+      <w:start w:val="1"/>
+      <w:numFmt w:val="bullet"/>
+      <w:lvlText w:val=""/>
+      <w:lvlJc w:val="left"/>
+      <w:pPr>
+        <w:tabs>
+          <w:tab w:val="num" w:pos="3600"/>
+        </w:tabs>
+        <w:ind w:left="3600" w:hanging="360"/>
+      </w:pPr>
+      <w:rPr>
+        <w:rFonts w:ascii="Wingdings" w:hAnsi="Wingdings" w:hint="default"/>
+        <w:sz w:val="20"/>
+      </w:rPr>
+    </w:lvl>
+    <w:lvl w:ilvl="5" w:tentative="1">
+      <w:start w:val="1"/>
+      <w:numFmt w:val="bullet"/>
+      <w:lvlText w:val=""/>
+      <w:lvlJc w:val="left"/>
+      <w:pPr>
+        <w:tabs>
+          <w:tab w:val="num" w:pos="4320"/>
+        </w:tabs>
+        <w:ind w:left="4320" w:hanging="360"/>
+      </w:pPr>
+      <w:rPr>
+        <w:rFonts w:ascii="Wingdings" w:hAnsi="Wingdings" w:hint="default"/>
+        <w:sz w:val="20"/>
+      </w:rPr>
+    </w:lvl>
+    <w:lvl w:ilvl="6" w:tentative="1">
+      <w:start w:val="1"/>
+      <w:numFmt w:val="bullet"/>
+      <w:lvlText w:val=""/>
+      <w:lvlJc w:val="left"/>
+      <w:pPr>
+        <w:tabs>
+          <w:tab w:val="num" w:pos="5040"/>
+        </w:tabs>
+        <w:ind w:left="5040" w:hanging="360"/>
+      </w:pPr>
+      <w:rPr>
+        <w:rFonts w:ascii="Wingdings" w:hAnsi="Wingdings" w:hint="default"/>
+        <w:sz w:val="20"/>
+      </w:rPr>
+    </w:lvl>
+    <w:lvl w:ilvl="7" w:tentative="1">
+      <w:start w:val="1"/>
+      <w:numFmt w:val="bullet"/>
+      <w:lvlText w:val=""/>
+      <w:lvlJc w:val="left"/>
+      <w:pPr>
+        <w:tabs>
+          <w:tab w:val="num" w:pos="5760"/>
+        </w:tabs>
+        <w:ind w:left="5760" w:hanging="360"/>
+      </w:pPr>
+      <w:rPr>
+        <w:rFonts w:ascii="Wingdings" w:hAnsi="Wingdings" w:hint="default"/>
+        <w:sz w:val="20"/>
+      </w:rPr>
+    </w:lvl>
+    <w:lvl w:ilvl="8" w:tentative="1">
+      <w:start w:val="1"/>
+      <w:numFmt w:val="bullet"/>
+      <w:lvlText w:val=""/>
+      <w:lvlJc w:val="left"/>
+      <w:pPr>
+        <w:tabs>
+          <w:tab w:val="num" w:pos="6480"/>
+        </w:tabs>
+        <w:ind w:left="6480" w:hanging="360"/>
+      </w:pPr>
+      <w:rPr>
+        <w:rFonts w:ascii="Wingdings" w:hAnsi="Wingdings" w:hint="default"/>
+        <w:sz w:val="20"/>
+      </w:rPr>
+    </w:lvl>
+  </w:abstractNum>
+  <w:abstractNum w:abstractNumId="2" w15:restartNumberingAfterBreak="0">
     <w:nsid w:val="3DB622CB"/>
     <w:multiLevelType w:val="hybridMultilevel"/>
     <w:tmpl w:val="E41A5248"/>
@@ -395,10 +605,13 @@
     </w:lvl>
   </w:abstractNum>
   <w:num w:numId="1">
-    <w:abstractNumId w:val="1"/>
+    <w:abstractNumId w:val="2"/>
   </w:num>
   <w:num w:numId="2">
     <w:abstractNumId w:val="0"/>
+  </w:num>
+  <w:num w:numId="3">
+    <w:abstractNumId w:val="1"/>
   </w:num>
 </w:numbering>
 </file>
@@ -835,6 +1048,20 @@
       <w:contextualSpacing/>
     </w:pPr>
   </w:style>
+  <w:style w:type="paragraph" w:styleId="NormalWeb">
+    <w:name w:val="Normal (Web)"/>
+    <w:basedOn w:val="Normal"/>
+    <w:uiPriority w:val="99"/>
+    <w:semiHidden/>
+    <w:unhideWhenUsed/>
+    <w:rsid w:val="00073CFC"/>
+    <w:pPr>
+      <w:spacing w:before="100" w:beforeAutospacing="1" w:after="100" w:afterAutospacing="1" w:line="240" w:lineRule="auto"/>
+    </w:pPr>
+    <w:rPr>
+      <w:rFonts w:eastAsia="Times New Roman"/>
+    </w:rPr>
+  </w:style>
 </w:styles>
 </file>
 

</xml_diff>